<commit_message>
atas do dia 1 e 4 de abril assinadas; moelagem inicial do BD
</commit_message>
<xml_diff>
--- a/ATAS e Docs internos/Ata_04-01.docx
+++ b/ATAS e Docs internos/Ata_04-01.docx
@@ -818,11 +818,67 @@
     </w:p>
     <w:p>
       <w:r>
-        <w:t xml:space="preserve"> </w:t>
-      </w:r>
-    </w:p>
-    <w:p/>
-    <w:p/>
+        <w:drawing>
+          <wp:anchor distT="0" distB="0" distL="114300" distR="114300" simplePos="0" relativeHeight="251658240" behindDoc="0" locked="0" layoutInCell="1" allowOverlap="1" wp14:anchorId="491D6363" wp14:editId="32BE824F">
+            <wp:simplePos x="0" y="0"/>
+            <wp:positionH relativeFrom="column">
+              <wp:posOffset>64935</wp:posOffset>
+            </wp:positionH>
+            <wp:positionV relativeFrom="paragraph">
+              <wp:posOffset>154305</wp:posOffset>
+            </wp:positionV>
+            <wp:extent cx="5943600" cy="5991860"/>
+            <wp:effectExtent l="152400" t="152400" r="361950" b="370840"/>
+            <wp:wrapNone/>
+            <wp:docPr id="1" name="Imagem 1"/>
+            <wp:cNvGraphicFramePr>
+              <a:graphicFrameLocks xmlns:a="http://schemas.openxmlformats.org/drawingml/2006/main" noChangeAspect="1"/>
+            </wp:cNvGraphicFramePr>
+            <a:graphic xmlns:a="http://schemas.openxmlformats.org/drawingml/2006/main">
+              <a:graphicData uri="http://schemas.openxmlformats.org/drawingml/2006/picture">
+                <pic:pic xmlns:pic="http://schemas.openxmlformats.org/drawingml/2006/picture">
+                  <pic:nvPicPr>
+                    <pic:cNvPr id="1" name=""/>
+                    <pic:cNvPicPr/>
+                  </pic:nvPicPr>
+                  <pic:blipFill>
+                    <a:blip r:embed="rId4">
+                      <a:extLst>
+                        <a:ext uri="{28A0092B-C50C-407E-A947-70E740481C1C}">
+                          <a14:useLocalDpi xmlns:a14="http://schemas.microsoft.com/office/drawing/2010/main" val="0"/>
+                        </a:ext>
+                      </a:extLst>
+                    </a:blip>
+                    <a:stretch>
+                      <a:fillRect/>
+                    </a:stretch>
+                  </pic:blipFill>
+                  <pic:spPr>
+                    <a:xfrm>
+                      <a:off x="0" y="0"/>
+                      <a:ext cx="5943600" cy="5991860"/>
+                    </a:xfrm>
+                    <a:prstGeom prst="rect">
+                      <a:avLst/>
+                    </a:prstGeom>
+                    <a:ln>
+                      <a:noFill/>
+                    </a:ln>
+                    <a:effectLst>
+                      <a:outerShdw blurRad="292100" dist="139700" dir="2700000" algn="tl" rotWithShape="0">
+                        <a:srgbClr val="333333">
+                          <a:alpha val="65000"/>
+                        </a:srgbClr>
+                      </a:outerShdw>
+                    </a:effectLst>
+                  </pic:spPr>
+                </pic:pic>
+              </a:graphicData>
+            </a:graphic>
+          </wp:anchor>
+        </w:drawing>
+      </w:r>
+    </w:p>
     <w:sectPr>
       <w:pgSz w:w="12240" w:h="15840"/>
       <w:pgMar w:top="1440" w:right="1440" w:bottom="1440" w:left="1440" w:header="720" w:footer="720" w:gutter="0"/>
@@ -956,6 +1012,7 @@
     <w:lsdException w:name="HTML Sample" w:semiHidden="1" w:unhideWhenUsed="1"/>
     <w:lsdException w:name="HTML Typewriter" w:semiHidden="1" w:unhideWhenUsed="1"/>
     <w:lsdException w:name="HTML Variable" w:semiHidden="1" w:unhideWhenUsed="1"/>
+    <w:lsdException w:name="Normal Table" w:semiHidden="1" w:unhideWhenUsed="1"/>
     <w:lsdException w:name="annotation subject" w:semiHidden="1" w:unhideWhenUsed="1"/>
     <w:lsdException w:name="No List" w:semiHidden="1" w:unhideWhenUsed="1"/>
     <w:lsdException w:name="Outline List 1" w:semiHidden="1" w:unhideWhenUsed="1"/>
@@ -998,8 +1055,11 @@
     <w:lsdException w:name="Table Contemporary" w:semiHidden="1" w:unhideWhenUsed="1"/>
     <w:lsdException w:name="Table Elegant" w:semiHidden="1" w:unhideWhenUsed="1"/>
     <w:lsdException w:name="Table Professional" w:semiHidden="1" w:unhideWhenUsed="1"/>
+    <w:lsdException w:name="Table Subtle 1" w:semiHidden="1" w:unhideWhenUsed="1"/>
     <w:lsdException w:name="Table Subtle 2" w:semiHidden="1" w:unhideWhenUsed="1"/>
     <w:lsdException w:name="Table Web 1" w:semiHidden="1" w:unhideWhenUsed="1"/>
+    <w:lsdException w:name="Table Web 2" w:semiHidden="1" w:unhideWhenUsed="1"/>
+    <w:lsdException w:name="Table Web 3" w:semiHidden="1" w:unhideWhenUsed="1"/>
     <w:lsdException w:name="Balloon Text" w:semiHidden="1" w:unhideWhenUsed="1"/>
     <w:lsdException w:name="Table Grid" w:uiPriority="39"/>
     <w:lsdException w:name="Table Theme" w:semiHidden="1" w:unhideWhenUsed="1"/>

</xml_diff>